<commit_message>
beautify and minor bug fixes
</commit_message>
<xml_diff>
--- a/Section 1.docx
+++ b/Section 1.docx
@@ -150,8 +150,8 @@
         <w:pStyle w:val="Caption"/>
         <w:jc w:val="center"/>
       </w:pPr>
-      <w:bookmarkStart w:id="0" w:name="_Toc37275805"/>
-      <w:bookmarkStart w:id="1" w:name="_Ref37275824"/>
+      <w:bookmarkStart w:id="0" w:name="_Ref37275824"/>
+      <w:bookmarkStart w:id="1" w:name="_Toc37275805"/>
       <w:r>
         <w:t xml:space="preserve">Figure </w:t>
       </w:r>
@@ -173,11 +173,11 @@
       <w:r>
         <w:fldChar w:fldCharType="end"/>
       </w:r>
+      <w:bookmarkEnd w:id="0"/>
+      <w:r>
+        <w:t xml:space="preserve"> Tabs for users</w:t>
+      </w:r>
       <w:bookmarkEnd w:id="1"/>
-      <w:r>
-        <w:t xml:space="preserve"> Tabs for users</w:t>
-      </w:r>
-      <w:bookmarkEnd w:id="0"/>
     </w:p>
     <w:p>
       <w:pPr>
@@ -401,16 +401,7 @@
       </w:r>
       <w:bookmarkEnd w:id="2"/>
       <w:r>
-        <w:t xml:space="preserve"> </w:t>
-      </w:r>
-      <w:r>
-        <w:t xml:space="preserve">Create, </w:t>
-      </w:r>
-      <w:r>
-        <w:t>Load and Save</w:t>
-      </w:r>
-      <w:r>
-        <w:t xml:space="preserve"> folios</w:t>
+        <w:t xml:space="preserve"> Create, Load and Save folios</w:t>
       </w:r>
     </w:p>
     <w:p>
@@ -921,7 +912,13 @@
         <w:rPr>
           <w:lang w:val="en-ZA"/>
         </w:rPr>
-        <w:t xml:space="preserve">Once your stocks are added your middle section will look like </w:t>
+        <w:t>Once your stocks are added your middle section will look like</w:t>
+      </w:r>
+      <w:r>
+        <w:rPr>
+          <w:lang w:val="en-ZA"/>
+        </w:rPr>
+        <w:t xml:space="preserve"> </w:t>
       </w:r>
       <w:r>
         <w:rPr>
@@ -933,7 +930,7 @@
         <w:rPr>
           <w:lang w:val="en-ZA"/>
         </w:rPr>
-        <w:instrText xml:space="preserve"> REF _Ref37277402 \h </w:instrText>
+        <w:instrText xml:space="preserve"> REF _Ref37338028 \h </w:instrText>
       </w:r>
       <w:r>
         <w:rPr>
@@ -978,10 +975,10 @@
           <w:noProof/>
         </w:rPr>
         <w:drawing>
-          <wp:inline distT="0" distB="0" distL="0" distR="0" wp14:anchorId="5D0DCD29" wp14:editId="3358B70E">
-            <wp:extent cx="4806896" cy="581025"/>
-            <wp:effectExtent l="0" t="0" r="0" b="0"/>
-            <wp:docPr id="7" name="Picture 7"/>
+          <wp:inline distT="0" distB="0" distL="0" distR="0" wp14:anchorId="478F54A9" wp14:editId="5C9A09A9">
+            <wp:extent cx="5731510" cy="741680"/>
+            <wp:effectExtent l="0" t="0" r="2540" b="1270"/>
+            <wp:docPr id="11" name="Picture 11"/>
             <wp:cNvGraphicFramePr>
               <a:graphicFrameLocks xmlns:a="http://schemas.openxmlformats.org/drawingml/2006/main" noChangeAspect="1"/>
             </wp:cNvGraphicFramePr>
@@ -1001,7 +998,7 @@
                   <pic:spPr>
                     <a:xfrm>
                       <a:off x="0" y="0"/>
-                      <a:ext cx="5310784" cy="641932"/>
+                      <a:ext cx="5731510" cy="741680"/>
                     </a:xfrm>
                     <a:prstGeom prst="rect">
                       <a:avLst/>
@@ -1019,7 +1016,7 @@
         <w:pStyle w:val="Caption"/>
         <w:jc w:val="center"/>
       </w:pPr>
-      <w:bookmarkStart w:id="5" w:name="_Ref37277402"/>
+      <w:bookmarkStart w:id="5" w:name="_Ref37338028"/>
       <w:r>
         <w:t xml:space="preserve">Figure </w:t>
       </w:r>
@@ -1043,7 +1040,7 @@
       </w:r>
       <w:bookmarkEnd w:id="5"/>
       <w:r>
-        <w:t xml:space="preserve"> Added stocks</w:t>
+        <w:t xml:space="preserve"> Initial added stocks</w:t>
       </w:r>
     </w:p>
     <w:p>
@@ -1068,131 +1065,51 @@
         <w:rPr>
           <w:lang w:val="en-ZA"/>
         </w:rPr>
-        <w:t>, shown in FIGURE FIG</w:t>
+        <w:t xml:space="preserve">, shown in </w:t>
+      </w:r>
+      <w:r>
+        <w:rPr>
+          <w:lang w:val="en-ZA"/>
+        </w:rPr>
+        <w:fldChar w:fldCharType="begin"/>
+      </w:r>
+      <w:r>
+        <w:rPr>
+          <w:lang w:val="en-ZA"/>
+        </w:rPr>
+        <w:instrText xml:space="preserve"> REF _Ref37337428 \h </w:instrText>
+      </w:r>
+      <w:r>
+        <w:rPr>
+          <w:lang w:val="en-ZA"/>
+        </w:rPr>
+      </w:r>
+      <w:r>
+        <w:rPr>
+          <w:lang w:val="en-ZA"/>
+        </w:rPr>
+        <w:fldChar w:fldCharType="separate"/>
+      </w:r>
+      <w:r>
+        <w:t xml:space="preserve">Figure </w:t>
+      </w:r>
+      <w:r>
+        <w:rPr>
+          <w:noProof/>
+        </w:rPr>
+        <w:t>6</w:t>
+      </w:r>
+      <w:r>
+        <w:rPr>
+          <w:lang w:val="en-ZA"/>
+        </w:rPr>
+        <w:fldChar w:fldCharType="end"/>
       </w:r>
       <w:r>
         <w:rPr>
           <w:lang w:val="en-ZA"/>
         </w:rPr>
         <w:t>.</w:t>
-      </w:r>
-    </w:p>
-    <w:p>
-      <w:pPr>
-        <w:rPr>
-          <w:lang w:val="en-ZA"/>
-        </w:rPr>
-      </w:pPr>
-      <w:r>
-        <w:rPr>
-          <w:lang w:val="en-ZA"/>
-        </w:rPr>
-        <w:t>FIGURE SHOWING COLOUR CHANGES</w:t>
-      </w:r>
-    </w:p>
-    <w:p>
-      <w:pPr>
-        <w:rPr>
-          <w:lang w:val="en-ZA"/>
-        </w:rPr>
-      </w:pPr>
-      <w:r>
-        <w:rPr>
-          <w:lang w:val="en-ZA"/>
-        </w:rPr>
-        <w:t>The high and low</w:t>
-      </w:r>
-      <w:r>
-        <w:rPr>
-          <w:lang w:val="en-ZA"/>
-        </w:rPr>
-        <w:t xml:space="preserve"> columns</w:t>
-      </w:r>
-      <w:r>
-        <w:rPr>
-          <w:lang w:val="en-ZA"/>
-        </w:rPr>
-        <w:t xml:space="preserve"> keep track of the max and min price per share that the stock has hit since you added it to your folio. </w:t>
-      </w:r>
-      <w:r>
-        <w:rPr>
-          <w:lang w:val="en-ZA"/>
-        </w:rPr>
-        <w:t>Clicking the column head</w:t>
-      </w:r>
-      <w:r>
-        <w:rPr>
-          <w:lang w:val="en-ZA"/>
-        </w:rPr>
-        <w:t>ings</w:t>
-      </w:r>
-      <w:r>
-        <w:rPr>
-          <w:lang w:val="en-ZA"/>
-        </w:rPr>
-        <w:t xml:space="preserve"> will allow you to sort by each category. </w:t>
-      </w:r>
-      <w:r>
-        <w:rPr>
-          <w:lang w:val="en-ZA"/>
-        </w:rPr>
-        <w:t>Double clicking a stock will allow you to view additional details as well giving the options to buy and sell</w:t>
-      </w:r>
-      <w:r>
-        <w:rPr>
-          <w:lang w:val="en-ZA"/>
-        </w:rPr>
-        <w:t>.</w:t>
-      </w:r>
-      <w:r>
-        <w:rPr>
-          <w:lang w:val="en-ZA"/>
-        </w:rPr>
-        <w:t xml:space="preserve"> This is shown in </w:t>
-      </w:r>
-      <w:r>
-        <w:rPr>
-          <w:lang w:val="en-ZA"/>
-        </w:rPr>
-        <w:fldChar w:fldCharType="begin"/>
-      </w:r>
-      <w:r>
-        <w:rPr>
-          <w:lang w:val="en-ZA"/>
-        </w:rPr>
-        <w:instrText xml:space="preserve"> REF _Ref37279651 \h </w:instrText>
-      </w:r>
-      <w:r>
-        <w:rPr>
-          <w:lang w:val="en-ZA"/>
-        </w:rPr>
-      </w:r>
-      <w:r>
-        <w:rPr>
-          <w:lang w:val="en-ZA"/>
-        </w:rPr>
-        <w:fldChar w:fldCharType="separate"/>
-      </w:r>
-      <w:r>
-        <w:t xml:space="preserve">Figure </w:t>
-      </w:r>
-      <w:r>
-        <w:rPr>
-          <w:noProof/>
-        </w:rPr>
-        <w:t>6</w:t>
-      </w:r>
-      <w:r>
-        <w:rPr>
-          <w:lang w:val="en-ZA"/>
-        </w:rPr>
-        <w:fldChar w:fldCharType="end"/>
-      </w:r>
-      <w:r>
-        <w:rPr>
-          <w:lang w:val="en-ZA"/>
-        </w:rPr>
-        <w:t xml:space="preserve">. </w:t>
       </w:r>
     </w:p>
     <w:p>
@@ -1204,12 +1121,11 @@
         <w:rPr>
           <w:noProof/>
         </w:rPr>
-        <w:lastRenderedPageBreak/>
         <w:drawing>
-          <wp:inline distT="0" distB="0" distL="0" distR="0" wp14:anchorId="13A9A3FE" wp14:editId="601FAB3C">
-            <wp:extent cx="1781175" cy="1674305"/>
-            <wp:effectExtent l="0" t="0" r="0" b="2540"/>
-            <wp:docPr id="8" name="Picture 8"/>
+          <wp:inline distT="0" distB="0" distL="0" distR="0" wp14:anchorId="4E0FA944" wp14:editId="39CB3E9D">
+            <wp:extent cx="5124450" cy="1022505"/>
+            <wp:effectExtent l="0" t="0" r="0" b="6350"/>
+            <wp:docPr id="10" name="Picture 10"/>
             <wp:cNvGraphicFramePr>
               <a:graphicFrameLocks xmlns:a="http://schemas.openxmlformats.org/drawingml/2006/main" noChangeAspect="1"/>
             </wp:cNvGraphicFramePr>
@@ -1229,7 +1145,7 @@
                   <pic:spPr>
                     <a:xfrm>
                       <a:off x="0" y="0"/>
-                      <a:ext cx="1807554" cy="1699102"/>
+                      <a:ext cx="5148079" cy="1027220"/>
                     </a:xfrm>
                     <a:prstGeom prst="rect">
                       <a:avLst/>
@@ -1246,8 +1162,12 @@
       <w:pPr>
         <w:pStyle w:val="Caption"/>
         <w:jc w:val="center"/>
-      </w:pPr>
-      <w:bookmarkStart w:id="6" w:name="_Ref37279651"/>
+        <w:rPr>
+          <w:lang w:val="en-ZA"/>
+        </w:rPr>
+      </w:pPr>
+      <w:bookmarkStart w:id="6" w:name="_Ref37337418"/>
+      <w:bookmarkStart w:id="7" w:name="_Ref37337428"/>
       <w:r>
         <w:t xml:space="preserve">Figure </w:t>
       </w:r>
@@ -1269,28 +1189,66 @@
       <w:r>
         <w:fldChar w:fldCharType="end"/>
       </w:r>
+      <w:bookmarkEnd w:id="7"/>
+      <w:r>
+        <w:t xml:space="preserve"> Changing background colours</w:t>
+      </w:r>
       <w:bookmarkEnd w:id="6"/>
-      <w:r>
-        <w:t xml:space="preserve"> Editing a stock</w:t>
-      </w:r>
-    </w:p>
-    <w:p>
-      <w:pPr>
-        <w:rPr>
-          <w:lang w:val="en-ZA"/>
-        </w:rPr>
-      </w:pPr>
-      <w:r>
-        <w:rPr>
-          <w:lang w:val="en-ZA"/>
-        </w:rPr>
-        <w:t xml:space="preserve">Here we can see extra information about out stock as well as buy and sell shares. You will not be able to sell more shares than you have and will get a popup warning you about your action if you try. </w:t>
-      </w:r>
-      <w:r>
-        <w:rPr>
-          <w:lang w:val="en-ZA"/>
-        </w:rPr>
-        <w:t xml:space="preserve">The popup in </w:t>
+    </w:p>
+    <w:p>
+      <w:pPr>
+        <w:rPr>
+          <w:lang w:val="en-ZA"/>
+        </w:rPr>
+      </w:pPr>
+      <w:r>
+        <w:rPr>
+          <w:lang w:val="en-ZA"/>
+        </w:rPr>
+        <w:t>The high and low</w:t>
+      </w:r>
+      <w:r>
+        <w:rPr>
+          <w:lang w:val="en-ZA"/>
+        </w:rPr>
+        <w:t xml:space="preserve"> columns</w:t>
+      </w:r>
+      <w:r>
+        <w:rPr>
+          <w:lang w:val="en-ZA"/>
+        </w:rPr>
+        <w:t xml:space="preserve"> keep track of the max and min price per share that the stock has hit since you added it to your folio. </w:t>
+      </w:r>
+      <w:r>
+        <w:rPr>
+          <w:lang w:val="en-ZA"/>
+        </w:rPr>
+        <w:t xml:space="preserve">Clicking the column headings will allow you to sort by each category. </w:t>
+      </w:r>
+      <w:r>
+        <w:rPr>
+          <w:lang w:val="en-ZA"/>
+        </w:rPr>
+        <w:lastRenderedPageBreak/>
+        <w:t>Double clicking a stock will allow you to view additional details as well giving the options to buy and sell</w:t>
+      </w:r>
+      <w:r>
+        <w:rPr>
+          <w:lang w:val="en-ZA"/>
+        </w:rPr>
+        <w:t>.</w:t>
+      </w:r>
+      <w:r>
+        <w:rPr>
+          <w:lang w:val="en-ZA"/>
+        </w:rPr>
+        <w:t xml:space="preserve"> This is shown in</w:t>
+      </w:r>
+      <w:r>
+        <w:rPr>
+          <w:lang w:val="en-ZA"/>
+        </w:rPr>
+        <w:t xml:space="preserve"> </w:t>
       </w:r>
       <w:r>
         <w:rPr>
@@ -1302,7 +1260,7 @@
         <w:rPr>
           <w:lang w:val="en-ZA"/>
         </w:rPr>
-        <w:instrText xml:space="preserve"> REF _Ref37279651 \h </w:instrText>
+        <w:instrText xml:space="preserve"> REF _Ref37338012 \h </w:instrText>
       </w:r>
       <w:r>
         <w:rPr>
@@ -1322,7 +1280,7 @@
         <w:rPr>
           <w:noProof/>
         </w:rPr>
-        <w:t>6</w:t>
+        <w:t>7</w:t>
       </w:r>
       <w:r>
         <w:rPr>
@@ -1334,73 +1292,7 @@
         <w:rPr>
           <w:lang w:val="en-ZA"/>
         </w:rPr>
-        <w:t xml:space="preserve"> also gives you the ability to delete your stock. This will not be allowed if you still have shares left in this stock. </w:t>
-      </w:r>
-      <w:r>
-        <w:rPr>
-          <w:lang w:val="en-ZA"/>
-        </w:rPr>
-        <w:t>If you try there will be yet another popup warning you about your actions. Deleting your stock will remove it from the table of stocks</w:t>
-      </w:r>
-      <w:r>
-        <w:rPr>
-          <w:lang w:val="en-ZA"/>
-        </w:rPr>
-        <w:t>, therefore you will lose any tracking data you have on that stock up until this point</w:t>
-      </w:r>
-      <w:r>
-        <w:rPr>
-          <w:lang w:val="en-ZA"/>
-        </w:rPr>
-        <w:t>.</w:t>
-      </w:r>
-    </w:p>
-    <w:p>
-      <w:pPr>
-        <w:rPr>
-          <w:lang w:val="en-ZA"/>
-        </w:rPr>
-      </w:pPr>
-    </w:p>
-    <w:p>
-      <w:r>
-        <w:t xml:space="preserve">Once you are finished </w:t>
-      </w:r>
-      <w:r>
-        <w:t xml:space="preserve">playing the stock markets for the day, you may try to close your tabs. On each tab </w:t>
-      </w:r>
-      <w:r>
-        <w:t>you attempt to exit</w:t>
-      </w:r>
-      <w:r>
-        <w:t>,</w:t>
-      </w:r>
-      <w:r>
-        <w:t xml:space="preserve"> you will be prompted to save your folio, shown in </w:t>
-      </w:r>
-      <w:r>
-        <w:fldChar w:fldCharType="begin"/>
-      </w:r>
-      <w:r>
-        <w:instrText xml:space="preserve"> REF _Ref37276755 \h </w:instrText>
-      </w:r>
-      <w:r>
-        <w:fldChar w:fldCharType="separate"/>
-      </w:r>
-      <w:r>
-        <w:t xml:space="preserve">Figure </w:t>
-      </w:r>
-      <w:r>
-        <w:rPr>
-          <w:noProof/>
-        </w:rPr>
-        <w:t>7</w:t>
-      </w:r>
-      <w:r>
-        <w:fldChar w:fldCharType="end"/>
-      </w:r>
-      <w:r>
-        <w:t>.</w:t>
+        <w:t xml:space="preserve">. </w:t>
       </w:r>
     </w:p>
     <w:p>
@@ -1413,10 +1305,10 @@
           <w:noProof/>
         </w:rPr>
         <w:drawing>
-          <wp:inline distT="0" distB="0" distL="0" distR="0" wp14:anchorId="03C6546F" wp14:editId="6AA1DCF2">
-            <wp:extent cx="2200275" cy="953965"/>
+          <wp:inline distT="0" distB="0" distL="0" distR="0" wp14:anchorId="160D2633" wp14:editId="1FDDD6B3">
+            <wp:extent cx="2190750" cy="1985146"/>
             <wp:effectExtent l="0" t="0" r="0" b="0"/>
-            <wp:docPr id="3" name="Picture 3"/>
+            <wp:docPr id="12" name="Picture 12"/>
             <wp:cNvGraphicFramePr>
               <a:graphicFrameLocks xmlns:a="http://schemas.openxmlformats.org/drawingml/2006/main" noChangeAspect="1"/>
             </wp:cNvGraphicFramePr>
@@ -1436,7 +1328,7 @@
                   <pic:spPr>
                     <a:xfrm>
                       <a:off x="0" y="0"/>
-                      <a:ext cx="2254739" cy="977579"/>
+                      <a:ext cx="2199379" cy="1992966"/>
                     </a:xfrm>
                     <a:prstGeom prst="rect">
                       <a:avLst/>
@@ -1453,8 +1345,11 @@
       <w:pPr>
         <w:pStyle w:val="Caption"/>
         <w:jc w:val="center"/>
-      </w:pPr>
-      <w:bookmarkStart w:id="7" w:name="_Ref37276755"/>
+        <w:rPr>
+          <w:lang w:val="en-ZA"/>
+        </w:rPr>
+      </w:pPr>
+      <w:bookmarkStart w:id="8" w:name="_Ref37338012"/>
       <w:r>
         <w:t xml:space="preserve">Figure </w:t>
       </w:r>
@@ -1476,28 +1371,50 @@
       <w:r>
         <w:fldChar w:fldCharType="end"/>
       </w:r>
-      <w:bookmarkEnd w:id="7"/>
-      <w:r>
-        <w:t xml:space="preserve"> Quitting tab</w:t>
-      </w:r>
-    </w:p>
-    <w:p>
-      <w:r>
-        <w:t xml:space="preserve">If attempting to exit the entire </w:t>
-      </w:r>
-      <w:r>
-        <w:t>application</w:t>
-      </w:r>
-      <w:r>
-        <w:t xml:space="preserve"> without closing all your tabs, </w:t>
-      </w:r>
-      <w:r>
+      <w:bookmarkEnd w:id="8"/>
+      <w:r>
+        <w:t xml:space="preserve"> Editing stock popup</w:t>
+      </w:r>
+    </w:p>
+    <w:p>
+      <w:pPr>
+        <w:rPr>
+          <w:lang w:val="en-ZA"/>
+        </w:rPr>
+      </w:pPr>
+      <w:r>
+        <w:rPr>
+          <w:lang w:val="en-ZA"/>
+        </w:rPr>
+        <w:t xml:space="preserve">Here we can see extra information about out stock as well as buy and sell shares. You will not be able to sell more shares than you have and will get a popup warning you about your action if you try. </w:t>
+      </w:r>
+      <w:r>
+        <w:rPr>
+          <w:lang w:val="en-ZA"/>
+        </w:rPr>
+        <w:t xml:space="preserve">The popup in </w:t>
+      </w:r>
+      <w:r>
+        <w:rPr>
+          <w:lang w:val="en-ZA"/>
+        </w:rPr>
         <w:fldChar w:fldCharType="begin"/>
       </w:r>
       <w:r>
-        <w:instrText xml:space="preserve"> REF _Ref37276941 \h </w:instrText>
-      </w:r>
-      <w:r>
+        <w:rPr>
+          <w:lang w:val="en-ZA"/>
+        </w:rPr>
+        <w:instrText xml:space="preserve"> REF _Ref37338012 \h </w:instrText>
+      </w:r>
+      <w:r>
+        <w:rPr>
+          <w:lang w:val="en-ZA"/>
+        </w:rPr>
+      </w:r>
+      <w:r>
+        <w:rPr>
+          <w:lang w:val="en-ZA"/>
+        </w:rPr>
         <w:fldChar w:fldCharType="separate"/>
       </w:r>
       <w:r>
@@ -1507,13 +1424,100 @@
         <w:rPr>
           <w:noProof/>
         </w:rPr>
+        <w:t>7</w:t>
+      </w:r>
+      <w:r>
+        <w:rPr>
+          <w:lang w:val="en-ZA"/>
+        </w:rPr>
+        <w:fldChar w:fldCharType="end"/>
+      </w:r>
+      <w:r>
+        <w:rPr>
+          <w:lang w:val="en-ZA"/>
+        </w:rPr>
+        <w:t xml:space="preserve"> </w:t>
+      </w:r>
+      <w:r>
+        <w:rPr>
+          <w:lang w:val="en-ZA"/>
+        </w:rPr>
+        <w:t xml:space="preserve">also gives you the ability to delete your stock. This will not be allowed if you still have shares left in this stock. </w:t>
+      </w:r>
+      <w:r>
+        <w:rPr>
+          <w:lang w:val="en-ZA"/>
+        </w:rPr>
+        <w:t>If you try there will be yet another popup warning you about your actions. Deleting your stock will remove it from the table of stocks</w:t>
+      </w:r>
+      <w:r>
+        <w:rPr>
+          <w:lang w:val="en-ZA"/>
+        </w:rPr>
+        <w:t>, therefore you will lose any tracking data you have on that stock up until this point</w:t>
+      </w:r>
+      <w:r>
+        <w:rPr>
+          <w:lang w:val="en-ZA"/>
+        </w:rPr>
+        <w:t>.</w:t>
+      </w:r>
+    </w:p>
+    <w:p>
+      <w:pPr>
+        <w:rPr>
+          <w:lang w:val="en-ZA"/>
+        </w:rPr>
+      </w:pPr>
+      <w:r>
+        <w:rPr>
+          <w:lang w:val="en-ZA"/>
+        </w:rPr>
+        <w:t xml:space="preserve">Finally, if you want to check the total value of your current folio, just look at the bottom left, </w:t>
+      </w:r>
+      <w:r>
+        <w:rPr>
+          <w:lang w:val="en-ZA"/>
+        </w:rPr>
+        <w:fldChar w:fldCharType="begin"/>
+      </w:r>
+      <w:r>
+        <w:rPr>
+          <w:lang w:val="en-ZA"/>
+        </w:rPr>
+        <w:instrText xml:space="preserve"> REF _Ref37338209 \h </w:instrText>
+      </w:r>
+      <w:r>
+        <w:rPr>
+          <w:lang w:val="en-ZA"/>
+        </w:rPr>
+      </w:r>
+      <w:r>
+        <w:rPr>
+          <w:lang w:val="en-ZA"/>
+        </w:rPr>
+        <w:fldChar w:fldCharType="separate"/>
+      </w:r>
+      <w:r>
+        <w:t xml:space="preserve">Figure </w:t>
+      </w:r>
+      <w:r>
+        <w:rPr>
+          <w:noProof/>
+        </w:rPr>
         <w:t>8</w:t>
       </w:r>
       <w:r>
+        <w:rPr>
+          <w:lang w:val="en-ZA"/>
+        </w:rPr>
         <w:fldChar w:fldCharType="end"/>
       </w:r>
       <w:r>
-        <w:t xml:space="preserve"> will show, preventing you from quitting until you have dealt with all open tabs. This is to prevent you from accidently closing your folios with saving.</w:t>
+        <w:rPr>
+          <w:lang w:val="en-ZA"/>
+        </w:rPr>
+        <w:t>, this will give the an up to date total value.</w:t>
       </w:r>
     </w:p>
     <w:p>
@@ -1526,10 +1530,10 @@
           <w:noProof/>
         </w:rPr>
         <w:drawing>
-          <wp:inline distT="0" distB="0" distL="0" distR="0" wp14:anchorId="5EA619B6" wp14:editId="2535473E">
-            <wp:extent cx="2217848" cy="1123950"/>
+          <wp:inline distT="0" distB="0" distL="0" distR="0" wp14:anchorId="6AC89A1F" wp14:editId="2CCD8662">
+            <wp:extent cx="1162050" cy="819150"/>
             <wp:effectExtent l="0" t="0" r="0" b="0"/>
-            <wp:docPr id="4" name="Picture 4"/>
+            <wp:docPr id="13" name="Picture 13"/>
             <wp:cNvGraphicFramePr>
               <a:graphicFrameLocks xmlns:a="http://schemas.openxmlformats.org/drawingml/2006/main" noChangeAspect="1"/>
             </wp:cNvGraphicFramePr>
@@ -1549,6 +1553,242 @@
                   <pic:spPr>
                     <a:xfrm>
                       <a:off x="0" y="0"/>
+                      <a:ext cx="1162050" cy="819150"/>
+                    </a:xfrm>
+                    <a:prstGeom prst="rect">
+                      <a:avLst/>
+                    </a:prstGeom>
+                  </pic:spPr>
+                </pic:pic>
+              </a:graphicData>
+            </a:graphic>
+          </wp:inline>
+        </w:drawing>
+      </w:r>
+    </w:p>
+    <w:p>
+      <w:pPr>
+        <w:pStyle w:val="Caption"/>
+        <w:jc w:val="center"/>
+        <w:rPr>
+          <w:lang w:val="en-ZA"/>
+        </w:rPr>
+      </w:pPr>
+      <w:bookmarkStart w:id="9" w:name="_Ref37338209"/>
+      <w:r>
+        <w:t xml:space="preserve">Figure </w:t>
+      </w:r>
+      <w:r>
+        <w:fldChar w:fldCharType="begin"/>
+      </w:r>
+      <w:r>
+        <w:instrText xml:space="preserve"> SEQ Figure \* ARABIC </w:instrText>
+      </w:r>
+      <w:r>
+        <w:fldChar w:fldCharType="separate"/>
+      </w:r>
+      <w:r>
+        <w:rPr>
+          <w:noProof/>
+        </w:rPr>
+        <w:t>8</w:t>
+      </w:r>
+      <w:r>
+        <w:fldChar w:fldCharType="end"/>
+      </w:r>
+      <w:bookmarkEnd w:id="9"/>
+      <w:r>
+        <w:t xml:space="preserve"> Total value of folio</w:t>
+      </w:r>
+    </w:p>
+    <w:p>
+      <w:r>
+        <w:t xml:space="preserve">Once you are finished </w:t>
+      </w:r>
+      <w:r>
+        <w:t xml:space="preserve">playing the stock markets for the day, you may try to close your tabs. On each tab </w:t>
+      </w:r>
+      <w:r>
+        <w:t>you attempt to exit</w:t>
+      </w:r>
+      <w:r>
+        <w:t>,</w:t>
+      </w:r>
+      <w:r>
+        <w:t xml:space="preserve"> you will be prompted to save your folio, shown in </w:t>
+      </w:r>
+      <w:r>
+        <w:fldChar w:fldCharType="begin"/>
+      </w:r>
+      <w:r>
+        <w:instrText xml:space="preserve"> REF _Ref37276755 \h </w:instrText>
+      </w:r>
+      <w:r>
+        <w:fldChar w:fldCharType="separate"/>
+      </w:r>
+      <w:r>
+        <w:t xml:space="preserve">Figure </w:t>
+      </w:r>
+      <w:r>
+        <w:rPr>
+          <w:noProof/>
+        </w:rPr>
+        <w:t>8</w:t>
+      </w:r>
+      <w:r>
+        <w:fldChar w:fldCharType="end"/>
+      </w:r>
+      <w:r>
+        <w:t>.</w:t>
+      </w:r>
+    </w:p>
+    <w:p>
+      <w:pPr>
+        <w:keepNext/>
+        <w:jc w:val="center"/>
+      </w:pPr>
+      <w:r>
+        <w:rPr>
+          <w:noProof/>
+        </w:rPr>
+        <w:drawing>
+          <wp:inline distT="0" distB="0" distL="0" distR="0" wp14:anchorId="03C6546F" wp14:editId="6AA1DCF2">
+            <wp:extent cx="2200275" cy="953965"/>
+            <wp:effectExtent l="0" t="0" r="0" b="0"/>
+            <wp:docPr id="3" name="Picture 3"/>
+            <wp:cNvGraphicFramePr>
+              <a:graphicFrameLocks xmlns:a="http://schemas.openxmlformats.org/drawingml/2006/main" noChangeAspect="1"/>
+            </wp:cNvGraphicFramePr>
+            <a:graphic xmlns:a="http://schemas.openxmlformats.org/drawingml/2006/main">
+              <a:graphicData uri="http://schemas.openxmlformats.org/drawingml/2006/picture">
+                <pic:pic xmlns:pic="http://schemas.openxmlformats.org/drawingml/2006/picture">
+                  <pic:nvPicPr>
+                    <pic:cNvPr id="1" name=""/>
+                    <pic:cNvPicPr/>
+                  </pic:nvPicPr>
+                  <pic:blipFill>
+                    <a:blip r:embed="rId13"/>
+                    <a:stretch>
+                      <a:fillRect/>
+                    </a:stretch>
+                  </pic:blipFill>
+                  <pic:spPr>
+                    <a:xfrm>
+                      <a:off x="0" y="0"/>
+                      <a:ext cx="2254739" cy="977579"/>
+                    </a:xfrm>
+                    <a:prstGeom prst="rect">
+                      <a:avLst/>
+                    </a:prstGeom>
+                  </pic:spPr>
+                </pic:pic>
+              </a:graphicData>
+            </a:graphic>
+          </wp:inline>
+        </w:drawing>
+      </w:r>
+    </w:p>
+    <w:p>
+      <w:pPr>
+        <w:pStyle w:val="Caption"/>
+        <w:jc w:val="center"/>
+      </w:pPr>
+      <w:bookmarkStart w:id="10" w:name="_Ref37276755"/>
+      <w:r>
+        <w:t xml:space="preserve">Figure </w:t>
+      </w:r>
+      <w:r>
+        <w:fldChar w:fldCharType="begin"/>
+      </w:r>
+      <w:r>
+        <w:instrText xml:space="preserve"> SEQ Figure \* ARABIC </w:instrText>
+      </w:r>
+      <w:r>
+        <w:fldChar w:fldCharType="separate"/>
+      </w:r>
+      <w:r>
+        <w:rPr>
+          <w:noProof/>
+        </w:rPr>
+        <w:t>9</w:t>
+      </w:r>
+      <w:r>
+        <w:fldChar w:fldCharType="end"/>
+      </w:r>
+      <w:bookmarkEnd w:id="10"/>
+      <w:r>
+        <w:t xml:space="preserve"> Quitting tab</w:t>
+      </w:r>
+    </w:p>
+    <w:p>
+      <w:r>
+        <w:t xml:space="preserve">If attempting to exit the entire </w:t>
+      </w:r>
+      <w:r>
+        <w:t>application</w:t>
+      </w:r>
+      <w:r>
+        <w:t xml:space="preserve"> without closing all your tabs, </w:t>
+      </w:r>
+      <w:r>
+        <w:fldChar w:fldCharType="begin"/>
+      </w:r>
+      <w:r>
+        <w:instrText xml:space="preserve"> REF _Ref37276941 \h </w:instrText>
+      </w:r>
+      <w:r>
+        <w:fldChar w:fldCharType="separate"/>
+      </w:r>
+      <w:r>
+        <w:t xml:space="preserve">Figure </w:t>
+      </w:r>
+      <w:r>
+        <w:rPr>
+          <w:noProof/>
+        </w:rPr>
+        <w:t>9</w:t>
+      </w:r>
+      <w:r>
+        <w:fldChar w:fldCharType="end"/>
+      </w:r>
+      <w:r>
+        <w:t xml:space="preserve"> will show, preventing you from quitting until you have dealt with all open tabs. This is to prevent you from accidently closing your folios with saving.</w:t>
+      </w:r>
+    </w:p>
+    <w:p>
+      <w:pPr>
+        <w:keepNext/>
+        <w:jc w:val="center"/>
+      </w:pPr>
+      <w:r>
+        <w:rPr>
+          <w:noProof/>
+        </w:rPr>
+        <w:lastRenderedPageBreak/>
+        <w:drawing>
+          <wp:inline distT="0" distB="0" distL="0" distR="0" wp14:anchorId="5EA619B6" wp14:editId="2535473E">
+            <wp:extent cx="2217848" cy="1123950"/>
+            <wp:effectExtent l="0" t="0" r="0" b="0"/>
+            <wp:docPr id="4" name="Picture 4"/>
+            <wp:cNvGraphicFramePr>
+              <a:graphicFrameLocks xmlns:a="http://schemas.openxmlformats.org/drawingml/2006/main" noChangeAspect="1"/>
+            </wp:cNvGraphicFramePr>
+            <a:graphic xmlns:a="http://schemas.openxmlformats.org/drawingml/2006/main">
+              <a:graphicData uri="http://schemas.openxmlformats.org/drawingml/2006/picture">
+                <pic:pic xmlns:pic="http://schemas.openxmlformats.org/drawingml/2006/picture">
+                  <pic:nvPicPr>
+                    <pic:cNvPr id="1" name=""/>
+                    <pic:cNvPicPr/>
+                  </pic:nvPicPr>
+                  <pic:blipFill>
+                    <a:blip r:embed="rId14"/>
+                    <a:stretch>
+                      <a:fillRect/>
+                    </a:stretch>
+                  </pic:blipFill>
+                  <pic:spPr>
+                    <a:xfrm>
+                      <a:off x="0" y="0"/>
                       <a:ext cx="2261655" cy="1146151"/>
                     </a:xfrm>
                     <a:prstGeom prst="rect">
@@ -1567,7 +1807,7 @@
         <w:pStyle w:val="Caption"/>
         <w:jc w:val="center"/>
       </w:pPr>
-      <w:bookmarkStart w:id="8" w:name="_Ref37276941"/>
+      <w:bookmarkStart w:id="11" w:name="_Ref37276941"/>
       <w:r>
         <w:t xml:space="preserve">Figure </w:t>
       </w:r>
@@ -1584,12 +1824,12 @@
         <w:rPr>
           <w:noProof/>
         </w:rPr>
-        <w:t>8</w:t>
+        <w:t>10</w:t>
       </w:r>
       <w:r>
         <w:fldChar w:fldCharType="end"/>
       </w:r>
-      <w:bookmarkEnd w:id="8"/>
+      <w:bookmarkEnd w:id="11"/>
       <w:r>
         <w:t xml:space="preserve"> Quitting whole program</w:t>
       </w:r>
@@ -2397,7 +2637,7 @@
 </file>
 
 <file path=customXml/itemProps1.xml><?xml version="1.0" encoding="utf-8"?>
-<ds:datastoreItem xmlns:ds="http://schemas.openxmlformats.org/officeDocument/2006/customXml" ds:itemID="{392C0BA3-652F-4CE6-9E43-8891D1684470}">
+<ds:datastoreItem xmlns:ds="http://schemas.openxmlformats.org/officeDocument/2006/customXml" ds:itemID="{7FC510DB-5322-4FD3-9E3C-DD24AB712860}">
   <ds:schemaRefs>
     <ds:schemaRef ds:uri="http://schemas.openxmlformats.org/officeDocument/2006/bibliography"/>
   </ds:schemaRefs>

</xml_diff>